<commit_message>
Fullført og levert oblig 2.4
</commit_message>
<xml_diff>
--- a/oblig2/2_4/oblig2_4_EmilBerglund.docx
+++ b/oblig2/2_4/oblig2_4_EmilBerglund.docx
@@ -414,6 +414,178 @@
           <w14:ligatures w14:val="none"/>
         </w:rPr>
         <w:t>;</w:t>
+      </w:r>
+    </w:p>
+    <w:p>
+      <w:pPr>
+        <w:tabs>
+          <w:tab w:val="left" w:pos="916"/>
+          <w:tab w:val="left" w:pos="1832"/>
+          <w:tab w:val="left" w:pos="2748"/>
+          <w:tab w:val="left" w:pos="3664"/>
+          <w:tab w:val="left" w:pos="4580"/>
+          <w:tab w:val="left" w:pos="5496"/>
+          <w:tab w:val="left" w:pos="6412"/>
+          <w:tab w:val="left" w:pos="7328"/>
+          <w:tab w:val="left" w:pos="8244"/>
+          <w:tab w:val="left" w:pos="9160"/>
+          <w:tab w:val="left" w:pos="10076"/>
+          <w:tab w:val="left" w:pos="10992"/>
+          <w:tab w:val="left" w:pos="11908"/>
+          <w:tab w:val="left" w:pos="12824"/>
+          <w:tab w:val="left" w:pos="13740"/>
+          <w:tab w:val="left" w:pos="14656"/>
+        </w:tabs>
+        <w:spacing w:after="0" w:line="244" w:lineRule="atLeast"/>
+        <w:rPr>
+          <w:rFonts w:ascii="Courier New" w:eastAsia="Times New Roman" w:hAnsi="Courier New" w:cs="Courier New"/>
+          <w:color w:val="333333"/>
+          <w:kern w:val="0"/>
+          <w:sz w:val="20"/>
+          <w:szCs w:val="20"/>
+          <w:lang w:val="en-GB" w:eastAsia="nb-NO"/>
+          <w14:ligatures w14:val="none"/>
+        </w:rPr>
+      </w:pPr>
+    </w:p>
+    <w:p>
+      <w:pPr>
+        <w:tabs>
+          <w:tab w:val="left" w:pos="916"/>
+          <w:tab w:val="left" w:pos="1832"/>
+          <w:tab w:val="left" w:pos="2748"/>
+          <w:tab w:val="left" w:pos="3664"/>
+          <w:tab w:val="left" w:pos="4580"/>
+          <w:tab w:val="left" w:pos="5496"/>
+          <w:tab w:val="left" w:pos="6412"/>
+          <w:tab w:val="left" w:pos="7328"/>
+          <w:tab w:val="left" w:pos="8244"/>
+          <w:tab w:val="left" w:pos="9160"/>
+          <w:tab w:val="left" w:pos="10076"/>
+          <w:tab w:val="left" w:pos="10992"/>
+          <w:tab w:val="left" w:pos="11908"/>
+          <w:tab w:val="left" w:pos="12824"/>
+          <w:tab w:val="left" w:pos="13740"/>
+          <w:tab w:val="left" w:pos="14656"/>
+        </w:tabs>
+        <w:spacing w:after="0" w:line="244" w:lineRule="atLeast"/>
+        <w:rPr>
+          <w:rFonts w:ascii="Arial" w:eastAsia="Times New Roman" w:hAnsi="Arial" w:cs="Arial"/>
+          <w:color w:val="333333"/>
+          <w:kern w:val="0"/>
+          <w:sz w:val="24"/>
+          <w:szCs w:val="24"/>
+          <w:lang w:eastAsia="nb-NO"/>
+          <w14:ligatures w14:val="none"/>
+        </w:rPr>
+      </w:pPr>
+      <w:r>
+        <w:rPr>
+          <w:rFonts w:ascii="Arial" w:eastAsia="Times New Roman" w:hAnsi="Arial" w:cs="Arial"/>
+          <w:color w:val="333333"/>
+          <w:kern w:val="0"/>
+          <w:sz w:val="24"/>
+          <w:szCs w:val="24"/>
+          <w:lang w:eastAsia="nb-NO"/>
+          <w14:ligatures w14:val="none"/>
+        </w:rPr>
+        <w:t>Denne spørringen henter ut f</w:t>
+      </w:r>
+      <w:r>
+        <w:rPr>
+          <w:rFonts w:ascii="Arial" w:eastAsia="Times New Roman" w:hAnsi="Arial" w:cs="Arial"/>
+          <w:color w:val="333333"/>
+          <w:kern w:val="0"/>
+          <w:sz w:val="24"/>
+          <w:szCs w:val="24"/>
+          <w:lang w:eastAsia="nb-NO"/>
+          <w14:ligatures w14:val="none"/>
+        </w:rPr>
+        <w:t xml:space="preserve">ødselsår til pasienter </w:t>
+      </w:r>
+      <w:r>
+        <w:rPr>
+          <w:rFonts w:ascii="Arial" w:eastAsia="Times New Roman" w:hAnsi="Arial" w:cs="Arial"/>
+          <w:color w:val="333333"/>
+          <w:kern w:val="0"/>
+          <w:sz w:val="24"/>
+          <w:szCs w:val="24"/>
+          <w:lang w:eastAsia="nb-NO"/>
+          <w14:ligatures w14:val="none"/>
+        </w:rPr>
+        <w:t>med unikt</w:t>
+      </w:r>
+      <w:r>
+        <w:rPr>
+          <w:rFonts w:ascii="Arial" w:eastAsia="Times New Roman" w:hAnsi="Arial" w:cs="Arial"/>
+          <w:color w:val="333333"/>
+          <w:kern w:val="0"/>
+          <w:sz w:val="24"/>
+          <w:szCs w:val="24"/>
+          <w:lang w:eastAsia="nb-NO"/>
+          <w14:ligatures w14:val="none"/>
+        </w:rPr>
+        <w:t xml:space="preserve"> </w:t>
+      </w:r>
+      <w:r>
+        <w:rPr>
+          <w:rFonts w:ascii="Arial" w:eastAsia="Times New Roman" w:hAnsi="Arial" w:cs="Arial"/>
+          <w:color w:val="333333"/>
+          <w:kern w:val="0"/>
+          <w:sz w:val="24"/>
+          <w:szCs w:val="24"/>
+          <w:lang w:eastAsia="nb-NO"/>
+          <w14:ligatures w14:val="none"/>
+        </w:rPr>
+        <w:t xml:space="preserve">fødselsår. Deretter sorteres </w:t>
+      </w:r>
+      <w:r>
+        <w:rPr>
+          <w:rFonts w:ascii="Arial" w:eastAsia="Times New Roman" w:hAnsi="Arial" w:cs="Arial"/>
+          <w:color w:val="333333"/>
+          <w:kern w:val="0"/>
+          <w:sz w:val="24"/>
+          <w:szCs w:val="24"/>
+          <w:lang w:eastAsia="nb-NO"/>
+          <w14:ligatures w14:val="none"/>
+        </w:rPr>
+        <w:t>fødselsår</w:t>
+      </w:r>
+      <w:r>
+        <w:rPr>
+          <w:rFonts w:ascii="Arial" w:eastAsia="Times New Roman" w:hAnsi="Arial" w:cs="Arial"/>
+          <w:color w:val="333333"/>
+          <w:kern w:val="0"/>
+          <w:sz w:val="24"/>
+          <w:szCs w:val="24"/>
+          <w:lang w:eastAsia="nb-NO"/>
+          <w14:ligatures w14:val="none"/>
+        </w:rPr>
+        <w:t xml:space="preserve"> </w:t>
+      </w:r>
+      <w:r>
+        <w:rPr>
+          <w:rFonts w:ascii="Arial" w:eastAsia="Times New Roman" w:hAnsi="Arial" w:cs="Arial"/>
+          <w:color w:val="333333"/>
+          <w:kern w:val="0"/>
+          <w:sz w:val="24"/>
+          <w:szCs w:val="24"/>
+          <w:lang w:eastAsia="nb-NO"/>
+          <w14:ligatures w14:val="none"/>
+        </w:rPr>
+        <w:t>fra høy til lav</w:t>
+      </w:r>
+      <w:r>
+        <w:rPr>
+          <w:rFonts w:ascii="Arial" w:eastAsia="Times New Roman" w:hAnsi="Arial" w:cs="Arial"/>
+          <w:color w:val="333333"/>
+          <w:kern w:val="0"/>
+          <w:sz w:val="24"/>
+          <w:szCs w:val="24"/>
+          <w:lang w:eastAsia="nb-NO"/>
+          <w14:ligatures w14:val="none"/>
+        </w:rPr>
+        <w:t>.</w:t>
       </w:r>
     </w:p>
     <w:p>
@@ -465,7 +637,7 @@
                     <pic:cNvPicPr/>
                   </pic:nvPicPr>
                   <pic:blipFill>
-                    <a:blip r:embed="rId6">
+                    <a:blip r:embed="rId7">
                       <a:extLst>
                         <a:ext uri="{28A0092B-C50C-407E-A947-70E740481C1C}">
                           <a14:useLocalDpi xmlns:a14="http://schemas.microsoft.com/office/drawing/2010/main" val="0"/>
@@ -531,7 +703,7 @@
                     <pic:cNvPicPr/>
                   </pic:nvPicPr>
                   <pic:blipFill>
-                    <a:blip r:embed="rId7">
+                    <a:blip r:embed="rId8">
                       <a:extLst>
                         <a:ext uri="{28A0092B-C50C-407E-A947-70E740481C1C}">
                           <a14:useLocalDpi xmlns:a14="http://schemas.microsoft.com/office/drawing/2010/main" val="0"/>
@@ -587,7 +759,7 @@
                     <pic:cNvPicPr/>
                   </pic:nvPicPr>
                   <pic:blipFill>
-                    <a:blip r:embed="rId8"/>
+                    <a:blip r:embed="rId9"/>
                     <a:stretch>
                       <a:fillRect/>
                     </a:stretch>
@@ -614,15 +786,13 @@
           <w:rFonts w:ascii="Arial" w:hAnsi="Arial" w:cs="Arial"/>
           <w:sz w:val="24"/>
           <w:szCs w:val="24"/>
-          <w:lang w:val="en-GB"/>
-        </w:rPr>
-      </w:pPr>
-      <w:r>
-        <w:rPr>
-          <w:rFonts w:ascii="Arial" w:hAnsi="Arial" w:cs="Arial"/>
-          <w:sz w:val="24"/>
-          <w:szCs w:val="24"/>
-          <w:lang w:val="en-GB"/>
+        </w:rPr>
+      </w:pPr>
+      <w:r>
+        <w:rPr>
+          <w:rFonts w:ascii="Arial" w:hAnsi="Arial" w:cs="Arial"/>
+          <w:sz w:val="24"/>
+          <w:szCs w:val="24"/>
         </w:rPr>
         <w:br w:type="page"/>
       </w:r>
@@ -780,6 +950,7 @@
         <w:spacing w:line="244" w:lineRule="atLeast"/>
         <w:rPr>
           <w:color w:val="333333"/>
+          <w:lang w:val="en-GB"/>
         </w:rPr>
       </w:pPr>
       <w:r>
@@ -787,12 +958,14 @@
           <w:b/>
           <w:bCs/>
           <w:color w:val="008800"/>
+          <w:lang w:val="en-GB"/>
         </w:rPr>
         <w:t>HAVING</w:t>
       </w:r>
       <w:r>
         <w:rPr>
           <w:color w:val="333333"/>
+          <w:lang w:val="en-GB"/>
         </w:rPr>
         <w:t xml:space="preserve"> </w:t>
       </w:r>
@@ -802,12 +975,14 @@
           <w:b/>
           <w:bCs/>
           <w:color w:val="0066BB"/>
+          <w:lang w:val="en-GB"/>
         </w:rPr>
         <w:t>COUNT</w:t>
       </w:r>
       <w:r>
         <w:rPr>
           <w:color w:val="333333"/>
+          <w:lang w:val="en-GB"/>
         </w:rPr>
         <w:t>(</w:t>
       </w:r>
@@ -815,6 +990,7 @@
       <w:r>
         <w:rPr>
           <w:color w:val="333333"/>
+          <w:lang w:val="en-GB"/>
         </w:rPr>
         <w:t xml:space="preserve">*) = </w:t>
       </w:r>
@@ -823,12 +999,14 @@
           <w:b/>
           <w:bCs/>
           <w:color w:val="0000DD"/>
+          <w:lang w:val="en-GB"/>
         </w:rPr>
         <w:t>1</w:t>
       </w:r>
       <w:r>
         <w:rPr>
           <w:color w:val="333333"/>
+          <w:lang w:val="en-GB"/>
         </w:rPr>
         <w:t>;</w:t>
       </w:r>
@@ -839,10 +1017,69 @@
         <w:spacing w:line="244" w:lineRule="atLeast"/>
         <w:rPr>
           <w:color w:val="333333"/>
-        </w:rPr>
-      </w:pPr>
-      <w:r>
-        <w:rPr>
+          <w:lang w:val="en-GB"/>
+        </w:rPr>
+      </w:pPr>
+    </w:p>
+    <w:p>
+      <w:pPr>
+        <w:pStyle w:val="HTML-forhndsformatert"/>
+        <w:spacing w:line="244" w:lineRule="atLeast"/>
+        <w:rPr>
+          <w:rFonts w:ascii="Arial" w:hAnsi="Arial" w:cs="Arial"/>
+          <w:color w:val="333333"/>
+          <w:sz w:val="24"/>
+          <w:szCs w:val="24"/>
+        </w:rPr>
+      </w:pPr>
+      <w:r>
+        <w:rPr>
+          <w:rFonts w:ascii="Arial" w:hAnsi="Arial" w:cs="Arial"/>
+          <w:color w:val="333333"/>
+          <w:sz w:val="24"/>
+          <w:szCs w:val="24"/>
+        </w:rPr>
+        <w:t xml:space="preserve">Spørringen </w:t>
+      </w:r>
+      <w:r>
+        <w:rPr>
+          <w:rFonts w:ascii="Arial" w:hAnsi="Arial" w:cs="Arial"/>
+          <w:color w:val="333333"/>
+          <w:sz w:val="24"/>
+          <w:szCs w:val="24"/>
+        </w:rPr>
+        <w:t xml:space="preserve">henter ut alle </w:t>
+      </w:r>
+      <w:r>
+        <w:rPr>
+          <w:rFonts w:ascii="Arial" w:hAnsi="Arial" w:cs="Arial"/>
+          <w:color w:val="333333"/>
+          <w:sz w:val="24"/>
+          <w:szCs w:val="24"/>
+        </w:rPr>
+        <w:t xml:space="preserve">pasienter med unikt navn. Den leter derfor etter pasienter med navn som kun finnes 1 gang </w:t>
+      </w:r>
+      <w:r>
+        <w:rPr>
+          <w:rFonts w:ascii="Arial" w:hAnsi="Arial" w:cs="Arial"/>
+          <w:color w:val="333333"/>
+          <w:sz w:val="24"/>
+          <w:szCs w:val="24"/>
+        </w:rPr>
+        <w:t xml:space="preserve">i tabellen. </w:t>
+      </w:r>
+    </w:p>
+    <w:p>
+      <w:pPr>
+        <w:pStyle w:val="HTML-forhndsformatert"/>
+        <w:spacing w:line="244" w:lineRule="atLeast"/>
+        <w:rPr>
+          <w:color w:val="333333"/>
+        </w:rPr>
+      </w:pPr>
+      <w:r>
+        <w:rPr>
+          <w:noProof/>
           <w:color w:val="333333"/>
         </w:rPr>
         <w:drawing>
@@ -861,7 +1098,7 @@
                     <pic:cNvPicPr/>
                   </pic:nvPicPr>
                   <pic:blipFill>
-                    <a:blip r:embed="rId9"/>
+                    <a:blip r:embed="rId10"/>
                     <a:stretch>
                       <a:fillRect/>
                     </a:stretch>
@@ -894,6 +1131,7 @@
       <w:r>
         <w:rPr>
           <w:rFonts w:ascii="Arial" w:hAnsi="Arial" w:cs="Arial"/>
+          <w:noProof/>
           <w:sz w:val="24"/>
           <w:szCs w:val="24"/>
           <w:lang w:val="en-GB"/>
@@ -930,7 +1168,7 @@
                     <pic:cNvPicPr/>
                   </pic:nvPicPr>
                   <pic:blipFill>
-                    <a:blip r:embed="rId10">
+                    <a:blip r:embed="rId11">
                       <a:extLst>
                         <a:ext uri="{28A0092B-C50C-407E-A947-70E740481C1C}">
                           <a14:useLocalDpi xmlns:a14="http://schemas.microsoft.com/office/drawing/2010/main" val="0"/>
@@ -965,6 +1203,7 @@
       <w:r>
         <w:rPr>
           <w:rFonts w:ascii="Arial" w:hAnsi="Arial" w:cs="Arial"/>
+          <w:noProof/>
           <w:sz w:val="24"/>
           <w:szCs w:val="24"/>
           <w:lang w:val="en-GB"/>
@@ -985,7 +1224,7 @@
                     <pic:cNvPicPr/>
                   </pic:nvPicPr>
                   <pic:blipFill>
-                    <a:blip r:embed="rId11"/>
+                    <a:blip r:embed="rId12"/>
                     <a:stretch>
                       <a:fillRect/>
                     </a:stretch>
@@ -1031,29 +1270,16 @@
           <w:rFonts w:ascii="Arial" w:hAnsi="Arial" w:cs="Arial"/>
           <w:sz w:val="24"/>
           <w:szCs w:val="24"/>
-          <w:lang w:val="en-GB"/>
-        </w:rPr>
-      </w:pPr>
-      <w:proofErr w:type="spellStart"/>
-      <w:r>
-        <w:rPr>
-          <w:rFonts w:ascii="Arial" w:hAnsi="Arial" w:cs="Arial"/>
-          <w:sz w:val="24"/>
-          <w:szCs w:val="24"/>
-          <w:lang w:val="en-GB"/>
+        </w:rPr>
+      </w:pPr>
+      <w:r>
+        <w:rPr>
+          <w:rFonts w:ascii="Arial" w:hAnsi="Arial" w:cs="Arial"/>
+          <w:sz w:val="24"/>
+          <w:szCs w:val="24"/>
         </w:rPr>
         <w:lastRenderedPageBreak/>
-        <w:t>Oppgave</w:t>
-      </w:r>
-      <w:proofErr w:type="spellEnd"/>
-      <w:r>
-        <w:rPr>
-          <w:rFonts w:ascii="Arial" w:hAnsi="Arial" w:cs="Arial"/>
-          <w:sz w:val="24"/>
-          <w:szCs w:val="24"/>
-          <w:lang w:val="en-GB"/>
-        </w:rPr>
-        <w:t xml:space="preserve"> 3:</w:t>
+        <w:t>Oppgave 3:</w:t>
       </w:r>
     </w:p>
     <w:p>
@@ -1062,7 +1288,6 @@
         <w:spacing w:line="244" w:lineRule="atLeast"/>
         <w:rPr>
           <w:color w:val="333333"/>
-          <w:lang w:val="en-GB"/>
         </w:rPr>
       </w:pPr>
       <w:r>
@@ -1070,14 +1295,12 @@
           <w:b/>
           <w:bCs/>
           <w:color w:val="008800"/>
-          <w:lang w:val="en-GB"/>
         </w:rPr>
         <w:t>SELECT</w:t>
       </w:r>
       <w:r>
         <w:rPr>
           <w:color w:val="333333"/>
-          <w:lang w:val="en-GB"/>
         </w:rPr>
         <w:t xml:space="preserve"> </w:t>
       </w:r>
@@ -1085,7 +1308,6 @@
       <w:r>
         <w:rPr>
           <w:color w:val="333333"/>
-          <w:lang w:val="en-GB"/>
         </w:rPr>
         <w:t>pasient_id</w:t>
       </w:r>
@@ -1093,27 +1315,8 @@
       <w:r>
         <w:rPr>
           <w:color w:val="333333"/>
-          <w:lang w:val="en-GB"/>
-        </w:rPr>
-        <w:t xml:space="preserve">, </w:t>
-      </w:r>
-      <w:proofErr w:type="spellStart"/>
-      <w:proofErr w:type="gramStart"/>
-      <w:r>
-        <w:rPr>
-          <w:color w:val="333333"/>
-          <w:lang w:val="en-GB"/>
-        </w:rPr>
-        <w:t>fornavn</w:t>
-      </w:r>
-      <w:proofErr w:type="spellEnd"/>
-      <w:proofErr w:type="gramEnd"/>
-      <w:r>
-        <w:rPr>
-          <w:color w:val="333333"/>
-          <w:lang w:val="en-GB"/>
-        </w:rPr>
-        <w:t xml:space="preserve"> </w:t>
+        </w:rPr>
+        <w:t xml:space="preserve">, fornavn </w:t>
       </w:r>
     </w:p>
     <w:p>
@@ -1122,7 +1325,6 @@
         <w:spacing w:line="244" w:lineRule="atLeast"/>
         <w:rPr>
           <w:color w:val="333333"/>
-          <w:lang w:val="en-GB"/>
         </w:rPr>
       </w:pPr>
       <w:r>
@@ -1130,14 +1332,12 @@
           <w:b/>
           <w:bCs/>
           <w:color w:val="008800"/>
-          <w:lang w:val="en-GB"/>
         </w:rPr>
         <w:t>FROM</w:t>
       </w:r>
       <w:r>
         <w:rPr>
           <w:color w:val="333333"/>
-          <w:lang w:val="en-GB"/>
         </w:rPr>
         <w:t xml:space="preserve"> oblig_1_2</w:t>
       </w:r>
@@ -1231,25 +1431,38 @@
         <w:spacing w:line="244" w:lineRule="atLeast"/>
         <w:rPr>
           <w:color w:val="333333"/>
-        </w:rPr>
-      </w:pPr>
-      <w:r>
-        <w:rPr>
-          <w:color w:val="333333"/>
-        </w:rPr>
-        <w:t xml:space="preserve">fornavn </w:t>
+          <w:lang w:val="en-GB"/>
+        </w:rPr>
+      </w:pPr>
+      <w:proofErr w:type="spellStart"/>
+      <w:r>
+        <w:rPr>
+          <w:color w:val="333333"/>
+          <w:lang w:val="en-GB"/>
+        </w:rPr>
+        <w:t>fornavn</w:t>
+      </w:r>
+      <w:proofErr w:type="spellEnd"/>
+      <w:r>
+        <w:rPr>
+          <w:color w:val="333333"/>
+          <w:lang w:val="en-GB"/>
+        </w:rPr>
+        <w:t xml:space="preserve"> </w:t>
       </w:r>
       <w:r>
         <w:rPr>
           <w:b/>
           <w:bCs/>
           <w:color w:val="008800"/>
+          <w:lang w:val="en-GB"/>
         </w:rPr>
         <w:t>LIKE</w:t>
       </w:r>
       <w:r>
         <w:rPr>
           <w:color w:val="333333"/>
+          <w:lang w:val="en-GB"/>
         </w:rPr>
         <w:t xml:space="preserve"> </w:t>
       </w:r>
@@ -1257,6 +1470,7 @@
         <w:rPr>
           <w:color w:val="333333"/>
           <w:shd w:val="clear" w:color="auto" w:fill="FFF0F0"/>
+          <w:lang w:val="en-GB"/>
         </w:rPr>
         <w:t>"</w:t>
       </w:r>
@@ -1265,36 +1479,109 @@
         <w:rPr>
           <w:color w:val="333333"/>
           <w:shd w:val="clear" w:color="auto" w:fill="FFF0F0"/>
+          <w:lang w:val="en-GB"/>
         </w:rPr>
         <w:t>s%s</w:t>
       </w:r>
       <w:proofErr w:type="spellEnd"/>
+      <w:proofErr w:type="gramStart"/>
       <w:r>
         <w:rPr>
           <w:color w:val="333333"/>
           <w:shd w:val="clear" w:color="auto" w:fill="FFF0F0"/>
+          <w:lang w:val="en-GB"/>
         </w:rPr>
         <w:t>"</w:t>
       </w:r>
       <w:r>
         <w:rPr>
           <w:color w:val="333333"/>
+          <w:lang w:val="en-GB"/>
         </w:rPr>
         <w:t>;</w:t>
       </w:r>
-    </w:p>
-    <w:p>
-      <w:pPr>
-        <w:rPr>
-          <w:rFonts w:ascii="Arial" w:hAnsi="Arial" w:cs="Arial"/>
-          <w:sz w:val="24"/>
-          <w:szCs w:val="24"/>
-          <w:lang w:val="en-GB"/>
-        </w:rPr>
-      </w:pPr>
-      <w:r>
-        <w:rPr>
-          <w:rFonts w:ascii="Arial" w:hAnsi="Arial" w:cs="Arial"/>
+      <w:proofErr w:type="gramEnd"/>
+    </w:p>
+    <w:p>
+      <w:pPr>
+        <w:pStyle w:val="HTML-forhndsformatert"/>
+        <w:spacing w:line="244" w:lineRule="atLeast"/>
+        <w:rPr>
+          <w:color w:val="333333"/>
+          <w:lang w:val="en-GB"/>
+        </w:rPr>
+      </w:pPr>
+    </w:p>
+    <w:p>
+      <w:pPr>
+        <w:pStyle w:val="HTML-forhndsformatert"/>
+        <w:spacing w:line="244" w:lineRule="atLeast"/>
+        <w:rPr>
+          <w:rFonts w:ascii="Arial" w:hAnsi="Arial" w:cs="Arial"/>
+          <w:color w:val="333333"/>
+          <w:sz w:val="24"/>
+          <w:szCs w:val="24"/>
+        </w:rPr>
+      </w:pPr>
+      <w:r>
+        <w:rPr>
+          <w:rFonts w:ascii="Arial" w:hAnsi="Arial" w:cs="Arial"/>
+          <w:color w:val="333333"/>
+          <w:sz w:val="24"/>
+          <w:szCs w:val="24"/>
+        </w:rPr>
+        <w:t>Spørringen henter ut pasient i</w:t>
+      </w:r>
+      <w:r>
+        <w:rPr>
+          <w:rFonts w:ascii="Arial" w:hAnsi="Arial" w:cs="Arial"/>
+          <w:color w:val="333333"/>
+          <w:sz w:val="24"/>
+          <w:szCs w:val="24"/>
+        </w:rPr>
+        <w:t>d og fornavn hvor lengden</w:t>
+      </w:r>
+      <w:r>
+        <w:rPr>
+          <w:rFonts w:ascii="Arial" w:hAnsi="Arial" w:cs="Arial"/>
+          <w:color w:val="333333"/>
+          <w:sz w:val="24"/>
+          <w:szCs w:val="24"/>
+        </w:rPr>
+        <w:t xml:space="preserve"> på fornavnet </w:t>
+      </w:r>
+      <w:r>
+        <w:rPr>
+          <w:rFonts w:ascii="Arial" w:hAnsi="Arial" w:cs="Arial"/>
+          <w:color w:val="333333"/>
+          <w:sz w:val="24"/>
+          <w:szCs w:val="24"/>
+        </w:rPr>
+        <w:t>er minst 6 bokstaver langt</w:t>
+      </w:r>
+      <w:r>
+        <w:rPr>
+          <w:rFonts w:ascii="Arial" w:hAnsi="Arial" w:cs="Arial"/>
+          <w:color w:val="333333"/>
+          <w:sz w:val="24"/>
+          <w:szCs w:val="24"/>
+        </w:rPr>
+        <w:t>, men også hvor fornavnet starter og slutter på «s».</w:t>
+      </w:r>
+    </w:p>
+    <w:p>
+      <w:pPr>
+        <w:rPr>
+          <w:rFonts w:ascii="Arial" w:hAnsi="Arial" w:cs="Arial"/>
+          <w:sz w:val="24"/>
+          <w:szCs w:val="24"/>
+          <w:lang w:val="en-GB"/>
+        </w:rPr>
+      </w:pPr>
+      <w:r>
+        <w:rPr>
+          <w:rFonts w:ascii="Arial" w:hAnsi="Arial" w:cs="Arial"/>
+          <w:noProof/>
           <w:sz w:val="24"/>
           <w:szCs w:val="24"/>
           <w:lang w:val="en-GB"/>
@@ -1315,7 +1602,7 @@
                     <pic:cNvPicPr/>
                   </pic:nvPicPr>
                   <pic:blipFill>
-                    <a:blip r:embed="rId12"/>
+                    <a:blip r:embed="rId13"/>
                     <a:stretch>
                       <a:fillRect/>
                     </a:stretch>
@@ -1348,6 +1635,7 @@
       <w:r>
         <w:rPr>
           <w:rFonts w:ascii="Arial" w:hAnsi="Arial" w:cs="Arial"/>
+          <w:noProof/>
           <w:sz w:val="24"/>
           <w:szCs w:val="24"/>
           <w:lang w:val="en-GB"/>
@@ -1368,7 +1656,7 @@
                     <pic:cNvPicPr/>
                   </pic:nvPicPr>
                   <pic:blipFill>
-                    <a:blip r:embed="rId13"/>
+                    <a:blip r:embed="rId14"/>
                     <a:stretch>
                       <a:fillRect/>
                     </a:stretch>
@@ -1401,6 +1689,7 @@
       <w:r>
         <w:rPr>
           <w:rFonts w:ascii="Arial" w:hAnsi="Arial" w:cs="Arial"/>
+          <w:noProof/>
           <w:sz w:val="24"/>
           <w:szCs w:val="24"/>
           <w:lang w:val="en-GB"/>
@@ -1421,7 +1710,7 @@
                     <pic:cNvPicPr/>
                   </pic:nvPicPr>
                   <pic:blipFill>
-                    <a:blip r:embed="rId14"/>
+                    <a:blip r:embed="rId15"/>
                     <a:stretch>
                       <a:fillRect/>
                     </a:stretch>
@@ -1757,16 +2046,124 @@
     </w:p>
     <w:p>
       <w:pPr>
-        <w:rPr>
-          <w:rFonts w:ascii="Arial" w:hAnsi="Arial" w:cs="Arial"/>
-          <w:sz w:val="24"/>
-          <w:szCs w:val="24"/>
-          <w:lang w:val="en-GB"/>
-        </w:rPr>
-      </w:pPr>
-      <w:r>
-        <w:rPr>
-          <w:rFonts w:ascii="Arial" w:hAnsi="Arial" w:cs="Arial"/>
+        <w:pStyle w:val="HTML-forhndsformatert"/>
+        <w:spacing w:line="244" w:lineRule="atLeast"/>
+        <w:rPr>
+          <w:color w:val="333333"/>
+          <w:lang w:val="en-GB"/>
+        </w:rPr>
+      </w:pPr>
+    </w:p>
+    <w:p>
+      <w:pPr>
+        <w:pStyle w:val="HTML-forhndsformatert"/>
+        <w:spacing w:line="244" w:lineRule="atLeast"/>
+        <w:rPr>
+          <w:rFonts w:ascii="Arial" w:hAnsi="Arial" w:cs="Arial"/>
+          <w:color w:val="333333"/>
+          <w:sz w:val="24"/>
+          <w:szCs w:val="24"/>
+        </w:rPr>
+      </w:pPr>
+      <w:r>
+        <w:rPr>
+          <w:rFonts w:ascii="Arial" w:hAnsi="Arial" w:cs="Arial"/>
+          <w:color w:val="333333"/>
+          <w:sz w:val="24"/>
+          <w:szCs w:val="24"/>
+        </w:rPr>
+        <w:t xml:space="preserve">Spørringen henter ut </w:t>
+      </w:r>
+      <w:proofErr w:type="spellStart"/>
+      <w:r>
+        <w:rPr>
+          <w:rFonts w:ascii="Arial" w:hAnsi="Arial" w:cs="Arial"/>
+          <w:color w:val="333333"/>
+          <w:sz w:val="24"/>
+          <w:szCs w:val="24"/>
+        </w:rPr>
+        <w:t>pasient_i</w:t>
+      </w:r>
+      <w:r>
+        <w:rPr>
+          <w:rFonts w:ascii="Arial" w:hAnsi="Arial" w:cs="Arial"/>
+          <w:color w:val="333333"/>
+          <w:sz w:val="24"/>
+          <w:szCs w:val="24"/>
+        </w:rPr>
+        <w:t>d</w:t>
+      </w:r>
+      <w:proofErr w:type="spellEnd"/>
+      <w:r>
+        <w:rPr>
+          <w:rFonts w:ascii="Arial" w:hAnsi="Arial" w:cs="Arial"/>
+          <w:color w:val="333333"/>
+          <w:sz w:val="24"/>
+          <w:szCs w:val="24"/>
+        </w:rPr>
+        <w:t>, fornavn og etternavn til alle pasienter med diagnosen «dementia»</w:t>
+      </w:r>
+      <w:r>
+        <w:rPr>
+          <w:rFonts w:ascii="Arial" w:hAnsi="Arial" w:cs="Arial"/>
+          <w:color w:val="333333"/>
+          <w:sz w:val="24"/>
+          <w:szCs w:val="24"/>
+        </w:rPr>
+        <w:t>. Her hentes informasjon fra to ulike tabeller</w:t>
+      </w:r>
+      <w:r>
+        <w:rPr>
+          <w:rFonts w:ascii="Arial" w:hAnsi="Arial" w:cs="Arial"/>
+          <w:color w:val="333333"/>
+          <w:sz w:val="24"/>
+          <w:szCs w:val="24"/>
+        </w:rPr>
+        <w:t xml:space="preserve"> hvor </w:t>
+      </w:r>
+      <w:proofErr w:type="spellStart"/>
+      <w:r>
+        <w:rPr>
+          <w:rFonts w:ascii="Arial" w:hAnsi="Arial" w:cs="Arial"/>
+          <w:color w:val="333333"/>
+          <w:sz w:val="24"/>
+          <w:szCs w:val="24"/>
+        </w:rPr>
+        <w:t>pasient_id</w:t>
+      </w:r>
+      <w:proofErr w:type="spellEnd"/>
+      <w:r>
+        <w:rPr>
+          <w:rFonts w:ascii="Arial" w:hAnsi="Arial" w:cs="Arial"/>
+          <w:color w:val="333333"/>
+          <w:sz w:val="24"/>
+          <w:szCs w:val="24"/>
+        </w:rPr>
+        <w:t xml:space="preserve"> blir brukt som </w:t>
+      </w:r>
+      <w:r>
+        <w:rPr>
+          <w:rFonts w:ascii="Arial" w:hAnsi="Arial" w:cs="Arial"/>
+          <w:color w:val="333333"/>
+          <w:sz w:val="24"/>
+          <w:szCs w:val="24"/>
+        </w:rPr>
+        <w:t>en sammenkobler mellom de to tabellene.</w:t>
+      </w:r>
+    </w:p>
+    <w:p>
+      <w:pPr>
+        <w:rPr>
+          <w:rFonts w:ascii="Arial" w:hAnsi="Arial" w:cs="Arial"/>
+          <w:sz w:val="24"/>
+          <w:szCs w:val="24"/>
+          <w:lang w:val="en-GB"/>
+        </w:rPr>
+      </w:pPr>
+      <w:r>
+        <w:rPr>
+          <w:rFonts w:ascii="Arial" w:hAnsi="Arial" w:cs="Arial"/>
+          <w:noProof/>
           <w:sz w:val="24"/>
           <w:szCs w:val="24"/>
           <w:lang w:val="en-GB"/>
@@ -1787,7 +2184,7 @@
                     <pic:cNvPicPr/>
                   </pic:nvPicPr>
                   <pic:blipFill>
-                    <a:blip r:embed="rId15"/>
+                    <a:blip r:embed="rId16"/>
                     <a:stretch>
                       <a:fillRect/>
                     </a:stretch>
@@ -1810,6 +2207,7 @@
       <w:r>
         <w:rPr>
           <w:rFonts w:ascii="Arial" w:hAnsi="Arial" w:cs="Arial"/>
+          <w:noProof/>
           <w:sz w:val="24"/>
           <w:szCs w:val="24"/>
           <w:lang w:val="en-GB"/>
@@ -1830,7 +2228,7 @@
                     <pic:cNvPicPr/>
                   </pic:nvPicPr>
                   <pic:blipFill>
-                    <a:blip r:embed="rId16"/>
+                    <a:blip r:embed="rId17"/>
                     <a:stretch>
                       <a:fillRect/>
                     </a:stretch>
@@ -1853,6 +2251,7 @@
       <w:r>
         <w:rPr>
           <w:rFonts w:ascii="Arial" w:hAnsi="Arial" w:cs="Arial"/>
+          <w:noProof/>
           <w:sz w:val="24"/>
           <w:szCs w:val="24"/>
           <w:lang w:val="en-GB"/>
@@ -1873,7 +2272,7 @@
                     <pic:cNvPicPr/>
                   </pic:nvPicPr>
                   <pic:blipFill>
-                    <a:blip r:embed="rId17"/>
+                    <a:blip r:embed="rId18"/>
                     <a:stretch>
                       <a:fillRect/>
                     </a:stretch>
@@ -2101,16 +2500,75 @@
     </w:p>
     <w:p>
       <w:pPr>
-        <w:rPr>
-          <w:rFonts w:ascii="Arial" w:hAnsi="Arial" w:cs="Arial"/>
-          <w:sz w:val="24"/>
-          <w:szCs w:val="24"/>
-          <w:lang w:val="en-GB"/>
-        </w:rPr>
-      </w:pPr>
-      <w:r>
-        <w:rPr>
-          <w:rFonts w:ascii="Arial" w:hAnsi="Arial" w:cs="Arial"/>
+        <w:pStyle w:val="HTML-forhndsformatert"/>
+        <w:spacing w:line="244" w:lineRule="atLeast"/>
+        <w:rPr>
+          <w:color w:val="333333"/>
+          <w:lang w:val="en-GB"/>
+        </w:rPr>
+      </w:pPr>
+    </w:p>
+    <w:p>
+      <w:pPr>
+        <w:pStyle w:val="HTML-forhndsformatert"/>
+        <w:spacing w:line="244" w:lineRule="atLeast"/>
+        <w:rPr>
+          <w:rFonts w:ascii="Arial" w:hAnsi="Arial" w:cs="Arial"/>
+          <w:color w:val="333333"/>
+          <w:sz w:val="24"/>
+          <w:szCs w:val="24"/>
+        </w:rPr>
+      </w:pPr>
+      <w:r>
+        <w:rPr>
+          <w:rFonts w:ascii="Arial" w:hAnsi="Arial" w:cs="Arial"/>
+          <w:color w:val="333333"/>
+          <w:sz w:val="24"/>
+          <w:szCs w:val="24"/>
+        </w:rPr>
+        <w:t xml:space="preserve">Spørringen henter ut fornavn hvor det blir sorter </w:t>
+      </w:r>
+      <w:r>
+        <w:rPr>
+          <w:rFonts w:ascii="Arial" w:hAnsi="Arial" w:cs="Arial"/>
+          <w:color w:val="333333"/>
+          <w:sz w:val="24"/>
+          <w:szCs w:val="24"/>
+        </w:rPr>
+        <w:t>på to betingelser</w:t>
+      </w:r>
+      <w:r>
+        <w:rPr>
+          <w:rFonts w:ascii="Arial" w:hAnsi="Arial" w:cs="Arial"/>
+          <w:color w:val="333333"/>
+          <w:sz w:val="24"/>
+          <w:szCs w:val="24"/>
+        </w:rPr>
+        <w:t>, først på lengden av fornavnet, deretter alfabetisk rekkefølge av fornavn</w:t>
+      </w:r>
+      <w:r>
+        <w:rPr>
+          <w:rFonts w:ascii="Arial" w:hAnsi="Arial" w:cs="Arial"/>
+          <w:color w:val="333333"/>
+          <w:sz w:val="24"/>
+          <w:szCs w:val="24"/>
+        </w:rPr>
+        <w:t>.</w:t>
+      </w:r>
+    </w:p>
+    <w:p>
+      <w:pPr>
+        <w:rPr>
+          <w:rFonts w:ascii="Arial" w:hAnsi="Arial" w:cs="Arial"/>
+          <w:sz w:val="24"/>
+          <w:szCs w:val="24"/>
+          <w:lang w:val="en-GB"/>
+        </w:rPr>
+      </w:pPr>
+      <w:r>
+        <w:rPr>
+          <w:rFonts w:ascii="Arial" w:hAnsi="Arial" w:cs="Arial"/>
+          <w:noProof/>
           <w:sz w:val="24"/>
           <w:szCs w:val="24"/>
           <w:lang w:val="en-GB"/>
@@ -2147,7 +2605,7 @@
                     <pic:cNvPicPr/>
                   </pic:nvPicPr>
                   <pic:blipFill>
-                    <a:blip r:embed="rId18">
+                    <a:blip r:embed="rId19">
                       <a:extLst>
                         <a:ext uri="{28A0092B-C50C-407E-A947-70E740481C1C}">
                           <a14:useLocalDpi xmlns:a14="http://schemas.microsoft.com/office/drawing/2010/main" val="0"/>
@@ -2182,6 +2640,7 @@
       <w:r>
         <w:rPr>
           <w:rFonts w:ascii="Arial" w:hAnsi="Arial" w:cs="Arial"/>
+          <w:noProof/>
           <w:sz w:val="24"/>
           <w:szCs w:val="24"/>
           <w:lang w:val="en-GB"/>
@@ -2218,7 +2677,7 @@
                     <pic:cNvPicPr/>
                   </pic:nvPicPr>
                   <pic:blipFill>
-                    <a:blip r:embed="rId19">
+                    <a:blip r:embed="rId20">
                       <a:extLst>
                         <a:ext uri="{28A0092B-C50C-407E-A947-70E740481C1C}">
                           <a14:useLocalDpi xmlns:a14="http://schemas.microsoft.com/office/drawing/2010/main" val="0"/>
@@ -2253,6 +2712,7 @@
       <w:r>
         <w:rPr>
           <w:rFonts w:ascii="Arial" w:hAnsi="Arial" w:cs="Arial"/>
+          <w:noProof/>
           <w:sz w:val="24"/>
           <w:szCs w:val="24"/>
           <w:lang w:val="en-GB"/>
@@ -2273,7 +2733,7 @@
                     <pic:cNvPicPr/>
                   </pic:nvPicPr>
                   <pic:blipFill>
-                    <a:blip r:embed="rId20"/>
+                    <a:blip r:embed="rId21"/>
                     <a:stretch>
                       <a:fillRect/>
                     </a:stretch>
@@ -2319,36 +2779,22 @@
           <w:rFonts w:ascii="Arial" w:hAnsi="Arial" w:cs="Arial"/>
           <w:sz w:val="24"/>
           <w:szCs w:val="24"/>
-          <w:lang w:val="en-GB"/>
-        </w:rPr>
-      </w:pPr>
-      <w:proofErr w:type="spellStart"/>
-      <w:r>
-        <w:rPr>
-          <w:rFonts w:ascii="Arial" w:hAnsi="Arial" w:cs="Arial"/>
-          <w:sz w:val="24"/>
-          <w:szCs w:val="24"/>
-          <w:lang w:val="en-GB"/>
+        </w:rPr>
+      </w:pPr>
+      <w:r>
+        <w:rPr>
+          <w:rFonts w:ascii="Arial" w:hAnsi="Arial" w:cs="Arial"/>
+          <w:sz w:val="24"/>
+          <w:szCs w:val="24"/>
         </w:rPr>
         <w:lastRenderedPageBreak/>
-        <w:t>Oppgave</w:t>
-      </w:r>
-      <w:proofErr w:type="spellEnd"/>
-      <w:r>
-        <w:rPr>
-          <w:rFonts w:ascii="Arial" w:hAnsi="Arial" w:cs="Arial"/>
-          <w:sz w:val="24"/>
-          <w:szCs w:val="24"/>
-          <w:lang w:val="en-GB"/>
-        </w:rPr>
-        <w:t xml:space="preserve"> </w:t>
-      </w:r>
-      <w:r>
-        <w:rPr>
-          <w:rFonts w:ascii="Arial" w:hAnsi="Arial" w:cs="Arial"/>
-          <w:sz w:val="24"/>
-          <w:szCs w:val="24"/>
-          <w:lang w:val="en-GB"/>
+        <w:t xml:space="preserve">Oppgave </w:t>
+      </w:r>
+      <w:r>
+        <w:rPr>
+          <w:rFonts w:ascii="Arial" w:hAnsi="Arial" w:cs="Arial"/>
+          <w:sz w:val="24"/>
+          <w:szCs w:val="24"/>
         </w:rPr>
         <w:t>6:</w:t>
       </w:r>
@@ -2554,15 +3000,138 @@
     </w:p>
     <w:p>
       <w:pPr>
-        <w:rPr>
-          <w:rFonts w:ascii="Arial" w:hAnsi="Arial" w:cs="Arial"/>
-          <w:sz w:val="24"/>
-          <w:szCs w:val="24"/>
-        </w:rPr>
-      </w:pPr>
-      <w:r>
-        <w:rPr>
-          <w:rFonts w:ascii="Arial" w:hAnsi="Arial" w:cs="Arial"/>
+        <w:pStyle w:val="HTML-forhndsformatert"/>
+        <w:spacing w:line="244" w:lineRule="atLeast"/>
+        <w:rPr>
+          <w:color w:val="333333"/>
+        </w:rPr>
+      </w:pPr>
+    </w:p>
+    <w:p>
+      <w:pPr>
+        <w:pStyle w:val="HTML-forhndsformatert"/>
+        <w:spacing w:line="244" w:lineRule="atLeast"/>
+        <w:rPr>
+          <w:rFonts w:ascii="Arial" w:hAnsi="Arial" w:cs="Arial"/>
+          <w:color w:val="333333"/>
+          <w:sz w:val="24"/>
+          <w:szCs w:val="24"/>
+        </w:rPr>
+      </w:pPr>
+      <w:r>
+        <w:rPr>
+          <w:rFonts w:ascii="Arial" w:hAnsi="Arial" w:cs="Arial"/>
+          <w:color w:val="333333"/>
+          <w:sz w:val="24"/>
+          <w:szCs w:val="24"/>
+        </w:rPr>
+        <w:t xml:space="preserve">Spørringen henter ut fornavn, etternavn, allergier </w:t>
+      </w:r>
+      <w:r>
+        <w:rPr>
+          <w:rFonts w:ascii="Arial" w:hAnsi="Arial" w:cs="Arial"/>
+          <w:color w:val="333333"/>
+          <w:sz w:val="24"/>
+          <w:szCs w:val="24"/>
+        </w:rPr>
+        <w:t xml:space="preserve">til pasienter med allergiene: «Penicillin» </w:t>
+      </w:r>
+      <w:r>
+        <w:rPr>
+          <w:rFonts w:ascii="Arial" w:hAnsi="Arial" w:cs="Arial"/>
+          <w:color w:val="333333"/>
+          <w:sz w:val="24"/>
+          <w:szCs w:val="24"/>
+        </w:rPr>
+        <w:t>og «</w:t>
+      </w:r>
+      <w:proofErr w:type="spellStart"/>
+      <w:r>
+        <w:rPr>
+          <w:rFonts w:ascii="Arial" w:hAnsi="Arial" w:cs="Arial"/>
+          <w:color w:val="333333"/>
+          <w:sz w:val="24"/>
+          <w:szCs w:val="24"/>
+        </w:rPr>
+        <w:t>Morphine</w:t>
+      </w:r>
+      <w:proofErr w:type="spellEnd"/>
+      <w:r>
+        <w:rPr>
+          <w:rFonts w:ascii="Arial" w:hAnsi="Arial" w:cs="Arial"/>
+          <w:color w:val="333333"/>
+          <w:sz w:val="24"/>
+          <w:szCs w:val="24"/>
+        </w:rPr>
+        <w:t>»</w:t>
+      </w:r>
+      <w:r>
+        <w:rPr>
+          <w:rFonts w:ascii="Arial" w:hAnsi="Arial" w:cs="Arial"/>
+          <w:color w:val="333333"/>
+          <w:sz w:val="24"/>
+          <w:szCs w:val="24"/>
+        </w:rPr>
+        <w:t>.</w:t>
+      </w:r>
+      <w:r>
+        <w:rPr>
+          <w:rFonts w:ascii="Arial" w:hAnsi="Arial" w:cs="Arial"/>
+          <w:color w:val="333333"/>
+          <w:sz w:val="24"/>
+          <w:szCs w:val="24"/>
+        </w:rPr>
+        <w:t xml:space="preserve"> </w:t>
+      </w:r>
+      <w:r>
+        <w:rPr>
+          <w:rFonts w:ascii="Arial" w:hAnsi="Arial" w:cs="Arial"/>
+          <w:color w:val="333333"/>
+          <w:sz w:val="24"/>
+          <w:szCs w:val="24"/>
+        </w:rPr>
+        <w:t>D</w:t>
+      </w:r>
+      <w:r>
+        <w:rPr>
+          <w:rFonts w:ascii="Arial" w:hAnsi="Arial" w:cs="Arial"/>
+          <w:color w:val="333333"/>
+          <w:sz w:val="24"/>
+          <w:szCs w:val="24"/>
+        </w:rPr>
+        <w:t xml:space="preserve">eretter sorteres </w:t>
+      </w:r>
+      <w:r>
+        <w:rPr>
+          <w:rFonts w:ascii="Arial" w:hAnsi="Arial" w:cs="Arial"/>
+          <w:color w:val="333333"/>
+          <w:sz w:val="24"/>
+          <w:szCs w:val="24"/>
+        </w:rPr>
+        <w:t>resultatet på 3 betingelser, først på allergier, deretter fornavn, og til slutt etternavn</w:t>
+      </w:r>
+      <w:r>
+        <w:rPr>
+          <w:rFonts w:ascii="Arial" w:hAnsi="Arial" w:cs="Arial"/>
+          <w:color w:val="333333"/>
+          <w:sz w:val="24"/>
+          <w:szCs w:val="24"/>
+        </w:rPr>
+        <w:t>.</w:t>
+      </w:r>
+    </w:p>
+    <w:p>
+      <w:pPr>
+        <w:rPr>
+          <w:rFonts w:ascii="Arial" w:hAnsi="Arial" w:cs="Arial"/>
+          <w:sz w:val="24"/>
+          <w:szCs w:val="24"/>
+        </w:rPr>
+      </w:pPr>
+      <w:r>
+        <w:rPr>
+          <w:rFonts w:ascii="Arial" w:hAnsi="Arial" w:cs="Arial"/>
+          <w:noProof/>
           <w:sz w:val="24"/>
           <w:szCs w:val="24"/>
         </w:rPr>
@@ -2582,7 +3151,7 @@
                     <pic:cNvPicPr/>
                   </pic:nvPicPr>
                   <pic:blipFill>
-                    <a:blip r:embed="rId21"/>
+                    <a:blip r:embed="rId22"/>
                     <a:stretch>
                       <a:fillRect/>
                     </a:stretch>
@@ -2614,6 +3183,7 @@
       <w:r>
         <w:rPr>
           <w:rFonts w:ascii="Arial" w:hAnsi="Arial" w:cs="Arial"/>
+          <w:noProof/>
           <w:sz w:val="24"/>
           <w:szCs w:val="24"/>
         </w:rPr>
@@ -2633,7 +3203,7 @@
                     <pic:cNvPicPr/>
                   </pic:nvPicPr>
                   <pic:blipFill>
-                    <a:blip r:embed="rId22"/>
+                    <a:blip r:embed="rId23"/>
                     <a:stretch>
                       <a:fillRect/>
                     </a:stretch>
@@ -2665,6 +3235,7 @@
       <w:r>
         <w:rPr>
           <w:rFonts w:ascii="Arial" w:hAnsi="Arial" w:cs="Arial"/>
+          <w:noProof/>
           <w:sz w:val="24"/>
           <w:szCs w:val="24"/>
         </w:rPr>
@@ -2684,7 +3255,7 @@
                     <pic:cNvPicPr/>
                   </pic:nvPicPr>
                   <pic:blipFill>
-                    <a:blip r:embed="rId23"/>
+                    <a:blip r:embed="rId24"/>
                     <a:stretch>
                       <a:fillRect/>
                     </a:stretch>
@@ -2706,8 +3277,8 @@
       </w:r>
     </w:p>
     <w:sectPr>
-      <w:headerReference w:type="default" r:id="rId24"/>
-      <w:footerReference w:type="default" r:id="rId25"/>
+      <w:headerReference w:type="default" r:id="rId25"/>
+      <w:footerReference w:type="default" r:id="rId26"/>
       <w:pgSz w:w="11906" w:h="16838"/>
       <w:pgMar w:top="1417" w:right="1417" w:bottom="1417" w:left="1417" w:header="708" w:footer="708" w:gutter="0"/>
       <w:cols w:space="708"/>
@@ -2752,6 +3323,7 @@
         <w:docPartUnique/>
       </w:docPartObj>
     </w:sdtPr>
+    <w:sdtEndPr/>
     <w:sdtContent>
       <w:sdt>
         <w:sdtPr>
@@ -2761,6 +3333,7 @@
             <w:docPartUnique/>
           </w:docPartObj>
         </w:sdtPr>
+        <w:sdtEndPr/>
         <w:sdtContent>
           <w:p>
             <w:pPr>
@@ -2917,7 +3490,13 @@
       <w:ptab w:relativeTo="margin" w:alignment="right" w:leader="none"/>
     </w:r>
     <w:r>
-      <w:t>24.02.24</w:t>
+      <w:t>2</w:t>
+    </w:r>
+    <w:r>
+      <w:t>3</w:t>
+    </w:r>
+    <w:r>
+      <w:t>.02.24</w:t>
     </w:r>
   </w:p>
 </w:hdr>
@@ -3745,4 +4324,16 @@
     </a:ext>
   </a:extLst>
 </a:theme>
+</file>
+
+<file path=customXml/item1.xml><?xml version="1.0" encoding="utf-8"?>
+<b:Sources xmlns:b="http://schemas.openxmlformats.org/officeDocument/2006/bibliography" xmlns="http://schemas.openxmlformats.org/officeDocument/2006/bibliography" SelectedStyle="\APASixthEditionOfficeOnline.xsl" StyleName="APA" Version="6"/>
+</file>
+
+<file path=customXml/itemProps1.xml><?xml version="1.0" encoding="utf-8"?>
+<ds:datastoreItem xmlns:ds="http://schemas.openxmlformats.org/officeDocument/2006/customXml" ds:itemID="{ED139C89-CF9F-4379-9582-49E5D22C6C18}">
+  <ds:schemaRefs>
+    <ds:schemaRef ds:uri="http://schemas.openxmlformats.org/officeDocument/2006/bibliography"/>
+  </ds:schemaRefs>
+</ds:datastoreItem>
 </file>
</xml_diff>